<commit_message>
okay now it's deployed... I think
</commit_message>
<xml_diff>
--- a/StevenBlack Resume.docx
+++ b/StevenBlack Resume.docx
@@ -133,7 +133,13 @@
               <w:jc w:val="center"/>
             </w:pPr>
             <w:r>
-              <w:t xml:space="preserve">Web: </w:t>
+              <w:t>Web:</w:t>
+            </w:r>
+            <w:r>
+              <w:rPr>
+                <w:color w:val="306785" w:themeColor="accent1" w:themeShade="BF"/>
+              </w:rPr>
+              <w:t xml:space="preserve"> </w:t>
             </w:r>
             <w:hyperlink r:id="rId10" w:history="1">
               <w:r>
@@ -141,31 +147,53 @@
                   <w:rStyle w:val="Hyperlink"/>
                   <w:color w:val="306785" w:themeColor="accent1" w:themeShade="BF"/>
                 </w:rPr>
-                <w:t>sblack4.rocks</w:t>
+                <w:t>sblack.rocks</w:t>
               </w:r>
             </w:hyperlink>
             <w:r>
-              <w:t xml:space="preserve"> (also hosted on </w:t>
+              <w:rPr>
+                <w:color w:val="89B9D4" w:themeColor="accent1" w:themeTint="99"/>
+              </w:rPr>
+              <w:t xml:space="preserve"> </w:t>
+            </w:r>
+            <w:r>
+              <w:t xml:space="preserve">(also hosted on </w:t>
+            </w:r>
+            <w:r>
+              <w:fldChar w:fldCharType="begin"/>
+            </w:r>
+            <w:r>
+              <w:instrText>HYPERLINK "https://sblack4.github.io/"</w:instrText>
+            </w:r>
+            <w:r>
+              <w:fldChar w:fldCharType="separate"/>
+            </w:r>
+            <w:r>
+              <w:rPr>
+                <w:rStyle w:val="Hyperlink"/>
+                <w:color w:val="306785" w:themeColor="accent1" w:themeShade="BF"/>
+              </w:rPr>
+              <w:t>sblack4.github.io</w:t>
+            </w:r>
+            <w:r>
+              <w:rPr>
+                <w:rStyle w:val="Hyperlink"/>
+                <w:color w:val="306785" w:themeColor="accent1" w:themeShade="BF"/>
+              </w:rPr>
+              <w:fldChar w:fldCharType="end"/>
+            </w:r>
+            <w:bookmarkStart w:id="0" w:name="_GoBack"/>
+            <w:bookmarkEnd w:id="0"/>
+            <w:r>
+              <w:t xml:space="preserve">) </w:t>
+            </w:r>
+            <w:r>
+              <w:sym w:font="Symbol" w:char="F0B7"/>
+            </w:r>
+            <w:r>
+              <w:t xml:space="preserve"> Personal Email: </w:t>
             </w:r>
             <w:hyperlink r:id="rId11" w:history="1">
-              <w:r>
-                <w:rPr>
-                  <w:rStyle w:val="Hyperlink"/>
-                  <w:color w:val="306785" w:themeColor="accent1" w:themeShade="BF"/>
-                </w:rPr>
-                <w:t>github.com</w:t>
-              </w:r>
-            </w:hyperlink>
-            <w:r>
-              <w:t xml:space="preserve">) </w:t>
-            </w:r>
-            <w:r>
-              <w:sym w:font="Symbol" w:char="F0B7"/>
-            </w:r>
-            <w:r>
-              <w:t xml:space="preserve"> Personal Email: </w:t>
-            </w:r>
-            <w:hyperlink r:id="rId12" w:history="1">
               <w:r>
                 <w:rPr>
                   <w:rStyle w:val="Hyperlink"/>
@@ -195,13 +223,29 @@
             <w:r>
               <w:t xml:space="preserve"> LinkedIn:  </w:t>
             </w:r>
-            <w:hyperlink r:id="rId13" w:history="1">
+            <w:hyperlink r:id="rId12" w:history="1">
               <w:r>
                 <w:rPr>
                   <w:rStyle w:val="Hyperlink"/>
                   <w:color w:val="306785" w:themeColor="accent1" w:themeShade="BF"/>
                 </w:rPr>
-                <w:t>linkedin.com/in/steven-black</w:t>
+                <w:t>linkedin.com/in/</w:t>
+              </w:r>
+              <w:proofErr w:type="spellStart"/>
+              <w:r>
+                <w:rPr>
+                  <w:rStyle w:val="Hyperlink"/>
+                  <w:color w:val="306785" w:themeColor="accent1" w:themeShade="BF"/>
+                </w:rPr>
+                <w:t>steven</w:t>
+              </w:r>
+              <w:proofErr w:type="spellEnd"/>
+              <w:r>
+                <w:rPr>
+                  <w:rStyle w:val="Hyperlink"/>
+                  <w:color w:val="306785" w:themeColor="accent1" w:themeShade="BF"/>
+                </w:rPr>
+                <w:t>-black</w:t>
               </w:r>
             </w:hyperlink>
           </w:p>
@@ -251,7 +295,15 @@
               <w:sym w:font="Symbol" w:char="F0B7"/>
             </w:r>
             <w:r>
-              <w:t xml:space="preserve"> TypeScript </w:t>
+              <w:t xml:space="preserve"> </w:t>
+            </w:r>
+            <w:proofErr w:type="spellStart"/>
+            <w:r>
+              <w:t>TypeScript</w:t>
+            </w:r>
+            <w:proofErr w:type="spellEnd"/>
+            <w:r>
+              <w:t xml:space="preserve"> </w:t>
             </w:r>
             <w:r>
               <w:sym w:font="Symbol" w:char="F0B7"/>
@@ -290,11 +342,16 @@
               <w:sym w:font="Symbol" w:char="F0B7"/>
             </w:r>
             <w:r>
-              <w:t xml:space="preserve"> Git</w:t>
-            </w:r>
-            <w:r>
               <w:t xml:space="preserve"> </w:t>
             </w:r>
+            <w:proofErr w:type="spellStart"/>
+            <w:r>
+              <w:t>Git</w:t>
+            </w:r>
+            <w:proofErr w:type="spellEnd"/>
+            <w:r>
+              <w:t xml:space="preserve"> </w:t>
+            </w:r>
             <w:r>
               <w:sym w:font="Symbol" w:char="F0B7"/>
             </w:r>
@@ -320,7 +377,15 @@
               <w:sym w:font="Symbol" w:char="F0B7"/>
             </w:r>
             <w:r>
-              <w:t xml:space="preserve"> SQL Server </w:t>
+              <w:t xml:space="preserve"> </w:t>
+            </w:r>
+            <w:proofErr w:type="spellStart"/>
+            <w:r>
+              <w:t>SQL</w:t>
+            </w:r>
+            <w:proofErr w:type="spellEnd"/>
+            <w:r>
+              <w:t xml:space="preserve"> Server </w:t>
             </w:r>
             <w:r>
               <w:sym w:font="Symbol" w:char="F0B7"/>
@@ -332,7 +397,15 @@
               <w:sym w:font="Symbol" w:char="F0B7"/>
             </w:r>
             <w:r>
-              <w:t xml:space="preserve"> Scikit-Learn </w:t>
+              <w:t xml:space="preserve"> </w:t>
+            </w:r>
+            <w:proofErr w:type="spellStart"/>
+            <w:r>
+              <w:t>Scikit</w:t>
+            </w:r>
+            <w:proofErr w:type="spellEnd"/>
+            <w:r>
+              <w:t xml:space="preserve">-Learn </w:t>
             </w:r>
             <w:r>
               <w:sym w:font="Symbol" w:char="F0B7"/>
@@ -356,7 +429,15 @@
               <w:sym w:font="Symbol" w:char="F0B7"/>
             </w:r>
             <w:r>
-              <w:t xml:space="preserve"> Splunk </w:t>
+              <w:t xml:space="preserve"> </w:t>
+            </w:r>
+            <w:proofErr w:type="spellStart"/>
+            <w:r>
+              <w:t>Splunk</w:t>
+            </w:r>
+            <w:proofErr w:type="spellEnd"/>
+            <w:r>
+              <w:t xml:space="preserve"> </w:t>
             </w:r>
             <w:r>
               <w:sym w:font="Symbol" w:char="F0B7"/>
@@ -380,7 +461,15 @@
               <w:sym w:font="Symbol" w:char="F0B7"/>
             </w:r>
             <w:r>
-              <w:t xml:space="preserve"> Jupyter Notebooks </w:t>
+              <w:t xml:space="preserve"> </w:t>
+            </w:r>
+            <w:proofErr w:type="spellStart"/>
+            <w:r>
+              <w:t>Jupyter</w:t>
+            </w:r>
+            <w:proofErr w:type="spellEnd"/>
+            <w:r>
+              <w:t xml:space="preserve"> Notebooks </w:t>
             </w:r>
             <w:r>
               <w:sym w:font="Symbol" w:char="F0B7"/>
@@ -476,13 +565,29 @@
               <w:sym w:font="Symbol" w:char="F0B7"/>
             </w:r>
             <w:r>
-              <w:t xml:space="preserve"> DevTools </w:t>
+              <w:t xml:space="preserve"> </w:t>
+            </w:r>
+            <w:proofErr w:type="spellStart"/>
+            <w:r>
+              <w:t>DevTools</w:t>
+            </w:r>
+            <w:proofErr w:type="spellEnd"/>
+            <w:r>
+              <w:t xml:space="preserve"> </w:t>
             </w:r>
             <w:r>
               <w:sym w:font="Symbol" w:char="F0B7"/>
             </w:r>
             <w:r>
-              <w:t xml:space="preserve">  Webpack </w:t>
+              <w:t xml:space="preserve">  </w:t>
+            </w:r>
+            <w:proofErr w:type="spellStart"/>
+            <w:r>
+              <w:t>Webpack</w:t>
+            </w:r>
+            <w:proofErr w:type="spellEnd"/>
+            <w:r>
+              <w:t xml:space="preserve"> </w:t>
             </w:r>
             <w:r>
               <w:sym w:font="Symbol" w:char="F0B7"/>
@@ -687,12 +792,14 @@
             <w:r>
               <w:t xml:space="preserve"> and caches </w:t>
             </w:r>
+            <w:proofErr w:type="spellStart"/>
             <w:r>
               <w:rPr>
                 <w:b/>
               </w:rPr>
               <w:t>Json</w:t>
             </w:r>
+            <w:proofErr w:type="spellEnd"/>
             <w:r>
               <w:t xml:space="preserve"> files on server </w:t>
             </w:r>
@@ -740,12 +847,14 @@
               </w:numPr>
               <w:spacing w:before="20" w:after="20"/>
             </w:pPr>
+            <w:proofErr w:type="spellStart"/>
             <w:r>
               <w:rPr>
                 <w:b/>
               </w:rPr>
               <w:t>TypeScript</w:t>
             </w:r>
+            <w:proofErr w:type="spellEnd"/>
             <w:r>
               <w:t xml:space="preserve">, </w:t>
             </w:r>
@@ -758,12 +867,14 @@
             <w:r>
               <w:t xml:space="preserve">, </w:t>
             </w:r>
+            <w:proofErr w:type="spellStart"/>
             <w:r>
               <w:rPr>
                 <w:b/>
               </w:rPr>
               <w:t>Webpack</w:t>
             </w:r>
+            <w:proofErr w:type="spellEnd"/>
             <w:r>
               <w:t xml:space="preserve">, </w:t>
             </w:r>
@@ -823,16 +934,22 @@
             <w:r>
               <w:t>ilized</w:t>
             </w:r>
-            <w:bookmarkStart w:id="0" w:name="_GoBack"/>
-            <w:bookmarkEnd w:id="0"/>
             <w:r>
               <w:t xml:space="preserve"> </w:t>
             </w:r>
+            <w:proofErr w:type="spellStart"/>
             <w:r>
               <w:rPr>
                 <w:b/>
               </w:rPr>
-              <w:t xml:space="preserve">Splunk Enterprise </w:t>
+              <w:t>Splunk</w:t>
+            </w:r>
+            <w:proofErr w:type="spellEnd"/>
+            <w:r>
+              <w:rPr>
+                <w:b/>
+              </w:rPr>
+              <w:t xml:space="preserve"> Enterprise </w:t>
             </w:r>
             <w:r>
               <w:t>for logging</w:t>
@@ -848,7 +965,15 @@
               <w:spacing w:before="20" w:after="20"/>
             </w:pPr>
             <w:r>
-              <w:t>Pioneered software testing at Carahsoft using Chai &amp; Mocha</w:t>
+              <w:t xml:space="preserve">Pioneered software testing at </w:t>
+            </w:r>
+            <w:proofErr w:type="spellStart"/>
+            <w:r>
+              <w:t>Carahsoft</w:t>
+            </w:r>
+            <w:proofErr w:type="spellEnd"/>
+            <w:r>
+              <w:t xml:space="preserve"> using Chai &amp; Mocha</w:t>
             </w:r>
           </w:p>
           <w:p>
@@ -942,12 +1067,14 @@
             <w:r>
               <w:t xml:space="preserve">, &amp; </w:t>
             </w:r>
+            <w:proofErr w:type="spellStart"/>
             <w:r>
               <w:rPr>
                 <w:b/>
               </w:rPr>
               <w:t>ZoomData</w:t>
             </w:r>
+            <w:proofErr w:type="spellEnd"/>
             <w:r>
               <w:t xml:space="preserve"> before ultimately building designing an in-house </w:t>
             </w:r>
@@ -1116,7 +1243,15 @@
               <w:spacing w:before="20" w:after="20"/>
             </w:pPr>
             <w:r>
-              <w:t xml:space="preserve">Introduced Carahsoft to npm &amp; </w:t>
+              <w:t xml:space="preserve">Introduced </w:t>
+            </w:r>
+            <w:proofErr w:type="spellStart"/>
+            <w:r>
+              <w:t>Carahsoft</w:t>
+            </w:r>
+            <w:proofErr w:type="spellEnd"/>
+            <w:r>
+              <w:t xml:space="preserve"> to npm &amp; </w:t>
             </w:r>
             <w:r>
               <w:rPr>
@@ -1418,7 +1553,15 @@
                   <w:t>advanced statistical techniques</w:t>
                 </w:r>
                 <w:r>
-                  <w:t xml:space="preserve"> including t-test, ANOVA, Kruskal-Wallis, </w:t>
+                  <w:t xml:space="preserve"> including t-test, ANOVA, </w:t>
+                </w:r>
+                <w:proofErr w:type="spellStart"/>
+                <w:r>
+                  <w:t>Kruskal</w:t>
+                </w:r>
+                <w:proofErr w:type="spellEnd"/>
+                <w:r>
+                  <w:t xml:space="preserve">-Wallis, </w:t>
                 </w:r>
                 <w:r>
                   <w:t>Linear &amp; Multiple Regression</w:t>
@@ -1614,7 +1757,31 @@
                 <w:color w:val="595959" w:themeColor="text1" w:themeTint="A6"/>
                 <w14:ligatures w14:val="none"/>
               </w:rPr>
-              <w:t xml:space="preserve"> and parsed into .xlsx format</w:t>
+              <w:t xml:space="preserve"> and parsed into .</w:t>
+            </w:r>
+            <w:proofErr w:type="spellStart"/>
+            <w:r>
+              <w:rPr>
+                <w:rFonts w:asciiTheme="minorHAnsi" w:eastAsiaTheme="minorEastAsia" w:hAnsiTheme="minorHAnsi" w:cstheme="minorBidi"/>
+                <w:b w:val="0"/>
+                <w:bCs w:val="0"/>
+                <w:caps w:val="0"/>
+                <w:color w:val="595959" w:themeColor="text1" w:themeTint="A6"/>
+                <w14:ligatures w14:val="none"/>
+              </w:rPr>
+              <w:t>xlsx</w:t>
+            </w:r>
+            <w:proofErr w:type="spellEnd"/>
+            <w:r>
+              <w:rPr>
+                <w:rFonts w:asciiTheme="minorHAnsi" w:eastAsiaTheme="minorEastAsia" w:hAnsiTheme="minorHAnsi" w:cstheme="minorBidi"/>
+                <w:b w:val="0"/>
+                <w:bCs w:val="0"/>
+                <w:caps w:val="0"/>
+                <w:color w:val="595959" w:themeColor="text1" w:themeTint="A6"/>
+                <w14:ligatures w14:val="none"/>
+              </w:rPr>
+              <w:t xml:space="preserve"> format</w:t>
             </w:r>
             <w:r>
               <w:rPr>
@@ -2063,11 +2230,19 @@
             <w:r>
               <w:t xml:space="preserve">, </w:t>
             </w:r>
+            <w:proofErr w:type="spellStart"/>
             <w:r>
               <w:rPr>
                 <w:b/>
               </w:rPr>
-              <w:t>Scikit-Learn</w:t>
+              <w:t>Scikit</w:t>
+            </w:r>
+            <w:proofErr w:type="spellEnd"/>
+            <w:r>
+              <w:rPr>
+                <w:b/>
+              </w:rPr>
+              <w:t>-Learn</w:t>
             </w:r>
             <w:r>
               <w:t xml:space="preserve">, </w:t>
@@ -2303,7 +2478,23 @@
               <w:t>Coursework in</w:t>
             </w:r>
             <w:r>
-              <w:t xml:space="preserve"> Game Theory, Econometrics, Calc II, Discrete Maths, &amp; Statistics II</w:t>
+              <w:t xml:space="preserve"> Game Theory, Econometrics, </w:t>
+            </w:r>
+            <w:proofErr w:type="spellStart"/>
+            <w:r>
+              <w:t>Calc</w:t>
+            </w:r>
+            <w:proofErr w:type="spellEnd"/>
+            <w:r>
+              <w:t xml:space="preserve"> II, Discrete </w:t>
+            </w:r>
+            <w:proofErr w:type="spellStart"/>
+            <w:r>
+              <w:t>Maths</w:t>
+            </w:r>
+            <w:proofErr w:type="spellEnd"/>
+            <w:r>
+              <w:t>, &amp; Statistics II</w:t>
             </w:r>
           </w:p>
         </w:tc>
@@ -3601,6 +3792,7 @@
     <w:rsid w:val="00151DC4"/>
     <w:rsid w:val="003E7EA0"/>
     <w:rsid w:val="005C787C"/>
+    <w:rsid w:val="006028B9"/>
     <w:rsid w:val="006C598E"/>
     <w:rsid w:val="007F6B80"/>
     <w:rsid w:val="008E4503"/>
@@ -4929,7 +5121,7 @@
 </file>
 
 <file path=customXml/itemProps3.xml><?xml version="1.0" encoding="utf-8"?>
-<ds:datastoreItem xmlns:ds="http://schemas.openxmlformats.org/officeDocument/2006/customXml" ds:itemID="{9AB4050B-5FD3-164F-94FD-3627937189C9}">
+<ds:datastoreItem xmlns:ds="http://schemas.openxmlformats.org/officeDocument/2006/customXml" ds:itemID="{BAB8EA12-A78B-AC44-B958-4FA23B67D071}">
   <ds:schemaRefs>
     <ds:schemaRef ds:uri="http://schemas.openxmlformats.org/officeDocument/2006/bibliography"/>
   </ds:schemaRefs>

</xml_diff>